<commit_message>
Modificações no index e css
</commit_message>
<xml_diff>
--- a/Documentação-Projeto-Individual-Persona5.docx
+++ b/Documentação-Projeto-Individual-Persona5.docx
@@ -502,7 +502,7 @@
           <w:noProof/>
         </w:rPr>
         <w:drawing>
-          <wp:anchor distT="0" distB="0" distL="114300" distR="114300" simplePos="0" relativeHeight="251654144" behindDoc="0" locked="0" layoutInCell="1" allowOverlap="1" wp14:anchorId="2214279D">
+          <wp:anchor distT="0" distB="0" distL="114300" distR="114300" simplePos="0" relativeHeight="251655168" behindDoc="0" locked="0" layoutInCell="1" allowOverlap="1" wp14:anchorId="2214279D">
             <wp:simplePos x="0" y="0"/>
             <wp:positionH relativeFrom="column">
               <wp:posOffset>635</wp:posOffset>
@@ -571,7 +571,7 @@
         <mc:AlternateContent>
           <mc:Choice Requires="wps">
             <w:drawing>
-              <wp:anchor distT="0" distB="0" distL="114300" distR="114300" simplePos="0" relativeHeight="251663360" behindDoc="0" locked="0" layoutInCell="1" allowOverlap="1" wp14:anchorId="43ED8ED2" wp14:editId="0B8CEE6D">
+              <wp:anchor distT="0" distB="0" distL="114300" distR="114300" simplePos="0" relativeHeight="251659264" behindDoc="0" locked="0" layoutInCell="1" allowOverlap="1" wp14:anchorId="43ED8ED2" wp14:editId="0B8CEE6D">
                 <wp:simplePos x="0" y="0"/>
                 <wp:positionH relativeFrom="column">
                   <wp:posOffset>635</wp:posOffset>
@@ -657,7 +657,7 @@
                 <v:stroke joinstyle="miter"/>
                 <v:path gradientshapeok="t" o:connecttype="rect"/>
               </v:shapetype>
-              <v:shape id="Caixa de Texto 19" o:spid="_x0000_s1026" type="#_x0000_t202" style="position:absolute;left:0;text-align:left;margin-left:.05pt;margin-top:229.85pt;width:132pt;height:.05pt;z-index:251663360;visibility:visible;mso-wrap-style:square;mso-wrap-distance-left:9pt;mso-wrap-distance-top:0;mso-wrap-distance-right:9pt;mso-wrap-distance-bottom:0;mso-position-horizontal:absolute;mso-position-horizontal-relative:text;mso-position-vertical:absolute;mso-position-vertical-relative:text;v-text-anchor:top" o:gfxdata="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" stroked="f">
+              <v:shape id="Caixa de Texto 19" o:spid="_x0000_s1026" type="#_x0000_t202" style="position:absolute;left:0;text-align:left;margin-left:.05pt;margin-top:229.85pt;width:132pt;height:.05pt;z-index:251659264;visibility:visible;mso-wrap-style:square;mso-wrap-distance-left:9pt;mso-wrap-distance-top:0;mso-wrap-distance-right:9pt;mso-wrap-distance-bottom:0;mso-position-horizontal:absolute;mso-position-horizontal-relative:text;mso-position-vertical:absolute;mso-position-vertical-relative:text;v-text-anchor:top" o:gfxdata="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" stroked="f">
                 <v:textbox style="mso-fit-shape-to-text:t" inset="0,0,0,0">
                   <w:txbxContent>
                     <w:p>
@@ -701,7 +701,22 @@
         </mc:AlternateContent>
       </w:r>
       <w:r>
-        <w:t xml:space="preserve">Persona 5 é um jogo japonês lançado em 2017 no ocidente produzido pelos estúdios Atlus e publicado pela Sega. </w:t>
+        <w:t>Persona 5 é um jogo japonês lançado em 2017 no ocidente produzido pelos estúdios Atlus e publicado pela Sega</w:t>
+      </w:r>
+      <w:r>
+        <w:t>, Persona 5 é a entrada de maior sucesso da franquia tendo vendido 10 milhões de copias até desembro de 2023 (Fonte:</w:t>
+      </w:r>
+      <w:r>
+        <w:t xml:space="preserve"> </w:t>
+      </w:r>
+      <w:r>
+        <w:t>https://www.ign.com/articles/persona-5-series-passes-10-million-units-sold-after-tactica-launch</w:t>
+      </w:r>
+      <w:r>
+        <w:t>)</w:t>
+      </w:r>
+      <w:r>
+        <w:t xml:space="preserve">. </w:t>
       </w:r>
       <w:r>
         <w:t xml:space="preserve">Na história do jogo, o grupo </w:t>
@@ -827,6 +842,214 @@
         <w:ind w:left="0" w:right="14"/>
         <w:jc w:val="center"/>
       </w:pPr>
+      <w:r>
+        <w:rPr>
+          <w:noProof/>
+        </w:rPr>
+        <mc:AlternateContent>
+          <mc:Choice Requires="wps">
+            <w:drawing>
+              <wp:anchor distT="0" distB="0" distL="114300" distR="114300" simplePos="0" relativeHeight="251672576" behindDoc="0" locked="0" layoutInCell="1" allowOverlap="1" wp14:anchorId="731E2B8C" wp14:editId="67799903">
+                <wp:simplePos x="0" y="0"/>
+                <wp:positionH relativeFrom="column">
+                  <wp:posOffset>488315</wp:posOffset>
+                </wp:positionH>
+                <wp:positionV relativeFrom="paragraph">
+                  <wp:posOffset>3397250</wp:posOffset>
+                </wp:positionV>
+                <wp:extent cx="4594860" cy="635"/>
+                <wp:effectExtent l="0" t="0" r="0" b="0"/>
+                <wp:wrapNone/>
+                <wp:docPr id="4" name="Caixa de Texto 4"/>
+                <wp:cNvGraphicFramePr/>
+                <a:graphic xmlns:a="http://schemas.openxmlformats.org/drawingml/2006/main">
+                  <a:graphicData uri="http://schemas.microsoft.com/office/word/2010/wordprocessingShape">
+                    <wps:wsp>
+                      <wps:cNvSpPr txBox="1"/>
+                      <wps:spPr>
+                        <a:xfrm>
+                          <a:off x="0" y="0"/>
+                          <a:ext cx="4594860" cy="635"/>
+                        </a:xfrm>
+                        <a:prstGeom prst="rect">
+                          <a:avLst/>
+                        </a:prstGeom>
+                        <a:solidFill>
+                          <a:prstClr val="white"/>
+                        </a:solidFill>
+                        <a:ln>
+                          <a:noFill/>
+                        </a:ln>
+                      </wps:spPr>
+                      <wps:txbx>
+                        <w:txbxContent>
+                          <w:p>
+                            <w:pPr>
+                              <w:pStyle w:val="Legenda"/>
+                              <w:rPr>
+                                <w:b/>
+                                <w:bCs/>
+                                <w:noProof/>
+                                <w:color w:val="auto"/>
+                                <w:sz w:val="22"/>
+                                <w:szCs w:val="22"/>
+                              </w:rPr>
+                            </w:pPr>
+                            <w:r>
+                              <w:t xml:space="preserve">Figura </w:t>
+                            </w:r>
+                            <w:r>
+                              <w:fldChar w:fldCharType="begin"/>
+                            </w:r>
+                            <w:r>
+                              <w:instrText xml:space="preserve"> SEQ Figura \* ARABIC </w:instrText>
+                            </w:r>
+                            <w:r>
+                              <w:fldChar w:fldCharType="separate"/>
+                            </w:r>
+                            <w:r>
+                              <w:rPr>
+                                <w:noProof/>
+                              </w:rPr>
+                              <w:t>2</w:t>
+                            </w:r>
+                            <w:r>
+                              <w:fldChar w:fldCharType="end"/>
+                            </w:r>
+                            <w:r>
+                              <w:t xml:space="preserve"> Mapa  global de vendas de persona 5</w:t>
+                            </w:r>
+                          </w:p>
+                        </w:txbxContent>
+                      </wps:txbx>
+                      <wps:bodyPr rot="0" spcFirstLastPara="0" vertOverflow="overflow" horzOverflow="overflow" vert="horz" wrap="square" lIns="0" tIns="0" rIns="0" bIns="0" numCol="1" spcCol="0" rtlCol="0" fromWordArt="0" anchor="t" anchorCtr="0" forceAA="0" compatLnSpc="1">
+                        <a:prstTxWarp prst="textNoShape">
+                          <a:avLst/>
+                        </a:prstTxWarp>
+                        <a:spAutoFit/>
+                      </wps:bodyPr>
+                    </wps:wsp>
+                  </a:graphicData>
+                </a:graphic>
+              </wp:anchor>
+            </w:drawing>
+          </mc:Choice>
+          <mc:Fallback>
+            <w:pict>
+              <v:shape w14:anchorId="731E2B8C" id="Caixa de Texto 4" o:spid="_x0000_s1027" type="#_x0000_t202" style="position:absolute;left:0;text-align:left;margin-left:38.45pt;margin-top:267.5pt;width:361.8pt;height:.05pt;z-index:251672576;visibility:visible;mso-wrap-style:square;mso-wrap-distance-left:9pt;mso-wrap-distance-top:0;mso-wrap-distance-right:9pt;mso-wrap-distance-bottom:0;mso-position-horizontal:absolute;mso-position-horizontal-relative:text;mso-position-vertical:absolute;mso-position-vertical-relative:text;v-text-anchor:top" o:gfxdata="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" stroked="f">
+                <v:textbox style="mso-fit-shape-to-text:t" inset="0,0,0,0">
+                  <w:txbxContent>
+                    <w:p>
+                      <w:pPr>
+                        <w:pStyle w:val="Legenda"/>
+                        <w:rPr>
+                          <w:b/>
+                          <w:bCs/>
+                          <w:noProof/>
+                          <w:color w:val="auto"/>
+                          <w:sz w:val="22"/>
+                          <w:szCs w:val="22"/>
+                        </w:rPr>
+                      </w:pPr>
+                      <w:r>
+                        <w:t xml:space="preserve">Figura </w:t>
+                      </w:r>
+                      <w:r>
+                        <w:fldChar w:fldCharType="begin"/>
+                      </w:r>
+                      <w:r>
+                        <w:instrText xml:space="preserve"> SEQ Figura \* ARABIC </w:instrText>
+                      </w:r>
+                      <w:r>
+                        <w:fldChar w:fldCharType="separate"/>
+                      </w:r>
+                      <w:r>
+                        <w:rPr>
+                          <w:noProof/>
+                        </w:rPr>
+                        <w:t>2</w:t>
+                      </w:r>
+                      <w:r>
+                        <w:fldChar w:fldCharType="end"/>
+                      </w:r>
+                      <w:r>
+                        <w:t xml:space="preserve"> Mapa  global de vendas de persona 5</w:t>
+                      </w:r>
+                    </w:p>
+                  </w:txbxContent>
+                </v:textbox>
+              </v:shape>
+            </w:pict>
+          </mc:Fallback>
+        </mc:AlternateContent>
+      </w:r>
+      <w:r>
+        <w:rPr>
+          <w:noProof/>
+        </w:rPr>
+        <w:drawing>
+          <wp:anchor distT="0" distB="0" distL="114300" distR="114300" simplePos="0" relativeHeight="251663360" behindDoc="0" locked="0" layoutInCell="1" allowOverlap="1">
+            <wp:simplePos x="0" y="0"/>
+            <wp:positionH relativeFrom="column">
+              <wp:posOffset>488315</wp:posOffset>
+            </wp:positionH>
+            <wp:positionV relativeFrom="paragraph">
+              <wp:posOffset>276860</wp:posOffset>
+            </wp:positionV>
+            <wp:extent cx="4594860" cy="3063240"/>
+            <wp:effectExtent l="0" t="0" r="0" b="3810"/>
+            <wp:wrapNone/>
+            <wp:docPr id="3" name="Imagem 3"/>
+            <wp:cNvGraphicFramePr>
+              <a:graphicFrameLocks xmlns:a="http://schemas.openxmlformats.org/drawingml/2006/main" noChangeAspect="1"/>
+            </wp:cNvGraphicFramePr>
+            <a:graphic xmlns:a="http://schemas.openxmlformats.org/drawingml/2006/main">
+              <a:graphicData uri="http://schemas.openxmlformats.org/drawingml/2006/picture">
+                <pic:pic xmlns:pic="http://schemas.openxmlformats.org/drawingml/2006/picture">
+                  <pic:nvPicPr>
+                    <pic:cNvPr id="0" name="Picture 1"/>
+                    <pic:cNvPicPr>
+                      <a:picLocks noChangeAspect="1" noChangeArrowheads="1"/>
+                    </pic:cNvPicPr>
+                  </pic:nvPicPr>
+                  <pic:blipFill>
+                    <a:blip r:embed="rId8" cstate="print">
+                      <a:extLst>
+                        <a:ext uri="{28A0092B-C50C-407E-A947-70E740481C1C}">
+                          <a14:useLocalDpi xmlns:a14="http://schemas.microsoft.com/office/drawing/2010/main" val="0"/>
+                        </a:ext>
+                      </a:extLst>
+                    </a:blip>
+                    <a:srcRect/>
+                    <a:stretch>
+                      <a:fillRect/>
+                    </a:stretch>
+                  </pic:blipFill>
+                  <pic:spPr bwMode="auto">
+                    <a:xfrm>
+                      <a:off x="0" y="0"/>
+                      <a:ext cx="4594860" cy="3063240"/>
+                    </a:xfrm>
+                    <a:prstGeom prst="rect">
+                      <a:avLst/>
+                    </a:prstGeom>
+                    <a:noFill/>
+                    <a:ln>
+                      <a:noFill/>
+                    </a:ln>
+                  </pic:spPr>
+                </pic:pic>
+              </a:graphicData>
+            </a:graphic>
+            <wp14:sizeRelH relativeFrom="page">
+              <wp14:pctWidth>0</wp14:pctWidth>
+            </wp14:sizeRelH>
+            <wp14:sizeRelV relativeFrom="page">
+              <wp14:pctHeight>0</wp14:pctHeight>
+            </wp14:sizeRelV>
+          </wp:anchor>
+        </w:drawing>
+      </w:r>
     </w:p>
     <w:p>
       <w:pPr>
@@ -839,6 +1062,7 @@
         <w:rPr>
           <w:noProof/>
         </w:rPr>
+        <w:lastRenderedPageBreak/>
         <w:drawing>
           <wp:inline distT="0" distB="0" distL="0" distR="0" wp14:anchorId="37C0369C" wp14:editId="63FBC866">
             <wp:extent cx="4336473" cy="3253628"/>
@@ -857,7 +1081,7 @@
                     </pic:cNvPicPr>
                   </pic:nvPicPr>
                   <pic:blipFill>
-                    <a:blip r:embed="rId8" cstate="print">
+                    <a:blip r:embed="rId9" cstate="print">
                       <a:extLst>
                         <a:ext uri="{28A0092B-C50C-407E-A947-70E740481C1C}">
                           <a14:useLocalDpi xmlns:a14="http://schemas.microsoft.com/office/drawing/2010/main" val="0"/>
@@ -888,6 +1112,8 @@
           </wp:inline>
         </w:drawing>
       </w:r>
+      <w:bookmarkStart w:id="4" w:name="_GoBack"/>
+      <w:bookmarkEnd w:id="4"/>
     </w:p>
     <w:p>
       <w:pPr>
@@ -920,10 +1146,7 @@
         <w:ind w:left="0" w:right="14"/>
         <w:jc w:val="center"/>
       </w:pPr>
-      <w:bookmarkStart w:id="4" w:name="_GoBack"/>
-      <w:bookmarkEnd w:id="4"/>
-      <w:r>
-        <w:lastRenderedPageBreak/>
+      <w:r>
         <w:t>Objetivo</w:t>
       </w:r>
     </w:p>
@@ -1018,10 +1241,7 @@
         <w:t xml:space="preserve"> </w:t>
       </w:r>
       <w:r>
-        <w:t>F</w:t>
-      </w:r>
-      <w:r>
-        <w:t>oi uma obra que fez repensar meus valores e então reafirmá-los com mais convicção</w:t>
+        <w:t>Foi uma obra que fez repensar meus valores e então reafirmá-los com mais convicção</w:t>
       </w:r>
       <w:r>
         <w:t>, consolidando pensamentos de força, pensamento crítico, busca pela verdade, e não deixar que terceiros tomem controle sobre sua vida</w:t>
@@ -1038,6 +1258,7 @@
         <w:rPr>
           <w:noProof/>
         </w:rPr>
+        <w:lastRenderedPageBreak/>
         <w:drawing>
           <wp:anchor distT="0" distB="0" distL="114300" distR="114300" simplePos="0" relativeHeight="251669504" behindDoc="1" locked="0" layoutInCell="1" allowOverlap="1" wp14:anchorId="667EFBCB">
             <wp:simplePos x="0" y="0"/>
@@ -1064,7 +1285,7 @@
                     </pic:cNvPicPr>
                   </pic:nvPicPr>
                   <pic:blipFill>
-                    <a:blip r:embed="rId9" cstate="print">
+                    <a:blip r:embed="rId10" cstate="print">
                       <a:extLst>
                         <a:ext uri="{28A0092B-C50C-407E-A947-70E740481C1C}">
                           <a14:useLocalDpi xmlns:a14="http://schemas.microsoft.com/office/drawing/2010/main" val="0"/>
@@ -1267,7 +1488,6 @@
         <w:jc w:val="both"/>
       </w:pPr>
       <w:r>
-        <w:lastRenderedPageBreak/>
         <w:t xml:space="preserve">MySQL </w:t>
       </w:r>
     </w:p>
@@ -1336,7 +1556,7 @@
       </w:r>
     </w:p>
     <w:sectPr>
-      <w:headerReference w:type="default" r:id="rId10"/>
+      <w:headerReference w:type="default" r:id="rId11"/>
       <w:pgSz w:w="11910" w:h="16840"/>
       <w:pgMar w:top="1260" w:right="992" w:bottom="280" w:left="1559" w:header="1038" w:footer="0" w:gutter="0"/>
       <w:cols w:space="720"/>
@@ -1458,7 +1678,7 @@
               <v:stroke joinstyle="miter"/>
               <v:path gradientshapeok="t" o:connecttype="rect"/>
             </v:shapetype>
-            <v:shape id="Textbox 17" o:spid="_x0000_s1027" type="#_x0000_t202" style="position:absolute;margin-left:524.75pt;margin-top:50.9pt;width:17.55pt;height:13.75pt;z-index:-251652608;visibility:visible;mso-wrap-style:square;mso-wrap-distance-left:0;mso-wrap-distance-top:0;mso-wrap-distance-right:0;mso-wrap-distance-bottom:0;mso-position-horizontal:absolute;mso-position-horizontal-relative:page;mso-position-vertical:absolute;mso-position-vertical-relative:page;v-text-anchor:top" o:gfxdata="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" filled="f" stroked="f">
+            <v:shape id="Textbox 17" o:spid="_x0000_s1028" type="#_x0000_t202" style="position:absolute;margin-left:524.75pt;margin-top:50.9pt;width:17.55pt;height:13.75pt;z-index:-251652608;visibility:visible;mso-wrap-style:square;mso-wrap-distance-left:0;mso-wrap-distance-top:0;mso-wrap-distance-right:0;mso-wrap-distance-bottom:0;mso-position-horizontal:absolute;mso-position-horizontal-relative:page;mso-position-vertical:absolute;mso-position-vertical-relative:page;v-text-anchor:top" o:gfxdata="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" filled="f" stroked="f">
               <v:textbox inset="0,0,0,0">
                 <w:txbxContent>
                   <w:p>

</xml_diff>

<commit_message>
tela login e detalhamentos em cadastro e index
</commit_message>
<xml_diff>
--- a/Documentação-Projeto-Individual-Persona5.docx
+++ b/Documentação-Projeto-Individual-Persona5.docx
@@ -502,7 +502,7 @@
           <w:noProof/>
         </w:rPr>
         <w:drawing>
-          <wp:anchor distT="0" distB="0" distL="114300" distR="114300" simplePos="0" relativeHeight="251655168" behindDoc="0" locked="0" layoutInCell="1" allowOverlap="1" wp14:anchorId="2214279D">
+          <wp:anchor distT="0" distB="0" distL="114300" distR="114300" simplePos="0" relativeHeight="251655168" behindDoc="0" locked="0" layoutInCell="1" allowOverlap="1" wp14:anchorId="691EB27E" wp14:editId="59B27007">
             <wp:simplePos x="0" y="0"/>
             <wp:positionH relativeFrom="column">
               <wp:posOffset>635</wp:posOffset>
@@ -571,7 +571,7 @@
         <mc:AlternateContent>
           <mc:Choice Requires="wps">
             <w:drawing>
-              <wp:anchor distT="0" distB="0" distL="114300" distR="114300" simplePos="0" relativeHeight="251659264" behindDoc="0" locked="0" layoutInCell="1" allowOverlap="1" wp14:anchorId="43ED8ED2" wp14:editId="0B8CEE6D">
+              <wp:anchor distT="0" distB="0" distL="114300" distR="114300" simplePos="0" relativeHeight="251659264" behindDoc="0" locked="0" layoutInCell="1" allowOverlap="1" wp14:anchorId="2D8097BB" wp14:editId="3949BCF2">
                 <wp:simplePos x="0" y="0"/>
                 <wp:positionH relativeFrom="column">
                   <wp:posOffset>635</wp:posOffset>
@@ -653,7 +653,7 @@
           </mc:Choice>
           <mc:Fallback>
             <w:pict>
-              <v:shapetype w14:anchorId="43ED8ED2" id="_x0000_t202" coordsize="21600,21600" o:spt="202" path="m,l,21600r21600,l21600,xe">
+              <v:shapetype w14:anchorId="2D8097BB" id="_x0000_t202" coordsize="21600,21600" o:spt="202" path="m,l,21600r21600,l21600,xe">
                 <v:stroke joinstyle="miter"/>
                 <v:path gradientshapeok="t" o:connecttype="rect"/>
               </v:shapetype>
@@ -707,10 +707,7 @@
         <w:t>, Persona 5 é a entrada de maior sucesso da franquia tendo vendido 10 milhões de copias até desembro de 2023 (Fonte:</w:t>
       </w:r>
       <w:r>
-        <w:t xml:space="preserve"> </w:t>
-      </w:r>
-      <w:r>
-        <w:t>https://www.ign.com/articles/persona-5-series-passes-10-million-units-sold-after-tactica-launch</w:t>
+        <w:t xml:space="preserve"> https://www.ign.com/articles/persona-5-series-passes-10-million-units-sold-after-tactica-launch</w:t>
       </w:r>
       <w:r>
         <w:t>)</w:t>
@@ -846,10 +843,70 @@
         <w:rPr>
           <w:noProof/>
         </w:rPr>
+        <w:drawing>
+          <wp:anchor distT="0" distB="0" distL="114300" distR="114300" simplePos="0" relativeHeight="251649536" behindDoc="0" locked="0" layoutInCell="1" allowOverlap="1" wp14:anchorId="5CE26BDA" wp14:editId="75505F29">
+            <wp:simplePos x="0" y="0"/>
+            <wp:positionH relativeFrom="column">
+              <wp:posOffset>579755</wp:posOffset>
+            </wp:positionH>
+            <wp:positionV relativeFrom="paragraph">
+              <wp:posOffset>71120</wp:posOffset>
+            </wp:positionV>
+            <wp:extent cx="4777740" cy="3184525"/>
+            <wp:effectExtent l="0" t="0" r="3810" b="0"/>
+            <wp:wrapNone/>
+            <wp:docPr id="5" name="Imagem 5"/>
+            <wp:cNvGraphicFramePr>
+              <a:graphicFrameLocks xmlns:a="http://schemas.openxmlformats.org/drawingml/2006/main" noChangeAspect="1"/>
+            </wp:cNvGraphicFramePr>
+            <a:graphic xmlns:a="http://schemas.openxmlformats.org/drawingml/2006/main">
+              <a:graphicData uri="http://schemas.openxmlformats.org/drawingml/2006/picture">
+                <pic:pic xmlns:pic="http://schemas.openxmlformats.org/drawingml/2006/picture">
+                  <pic:nvPicPr>
+                    <pic:cNvPr id="5" name="mapaCalorVendasP5.png"/>
+                    <pic:cNvPicPr/>
+                  </pic:nvPicPr>
+                  <pic:blipFill>
+                    <a:blip r:embed="rId8" cstate="print">
+                      <a:extLst>
+                        <a:ext uri="{28A0092B-C50C-407E-A947-70E740481C1C}">
+                          <a14:useLocalDpi xmlns:a14="http://schemas.microsoft.com/office/drawing/2010/main" val="0"/>
+                        </a:ext>
+                      </a:extLst>
+                    </a:blip>
+                    <a:stretch>
+                      <a:fillRect/>
+                    </a:stretch>
+                  </pic:blipFill>
+                  <pic:spPr>
+                    <a:xfrm>
+                      <a:off x="0" y="0"/>
+                      <a:ext cx="4777740" cy="3184525"/>
+                    </a:xfrm>
+                    <a:prstGeom prst="rect">
+                      <a:avLst/>
+                    </a:prstGeom>
+                  </pic:spPr>
+                </pic:pic>
+              </a:graphicData>
+            </a:graphic>
+            <wp14:sizeRelH relativeFrom="page">
+              <wp14:pctWidth>0</wp14:pctWidth>
+            </wp14:sizeRelH>
+            <wp14:sizeRelV relativeFrom="page">
+              <wp14:pctHeight>0</wp14:pctHeight>
+            </wp14:sizeRelV>
+          </wp:anchor>
+        </w:drawing>
+      </w:r>
+      <w:r>
+        <w:rPr>
+          <w:noProof/>
+        </w:rPr>
         <mc:AlternateContent>
           <mc:Choice Requires="wps">
             <w:drawing>
-              <wp:anchor distT="0" distB="0" distL="114300" distR="114300" simplePos="0" relativeHeight="251672576" behindDoc="0" locked="0" layoutInCell="1" allowOverlap="1" wp14:anchorId="731E2B8C" wp14:editId="67799903">
+              <wp:anchor distT="0" distB="0" distL="114300" distR="114300" simplePos="0" relativeHeight="251647488" behindDoc="0" locked="0" layoutInCell="1" allowOverlap="1" wp14:anchorId="275FA759" wp14:editId="1BA3DA20">
                 <wp:simplePos x="0" y="0"/>
                 <wp:positionH relativeFrom="column">
                   <wp:posOffset>488315</wp:posOffset>
@@ -936,7 +993,7 @@
           </mc:Choice>
           <mc:Fallback>
             <w:pict>
-              <v:shape w14:anchorId="731E2B8C" id="Caixa de Texto 4" o:spid="_x0000_s1027" type="#_x0000_t202" style="position:absolute;left:0;text-align:left;margin-left:38.45pt;margin-top:267.5pt;width:361.8pt;height:.05pt;z-index:251672576;visibility:visible;mso-wrap-style:square;mso-wrap-distance-left:9pt;mso-wrap-distance-top:0;mso-wrap-distance-right:9pt;mso-wrap-distance-bottom:0;mso-position-horizontal:absolute;mso-position-horizontal-relative:text;mso-position-vertical:absolute;mso-position-vertical-relative:text;v-text-anchor:top" o:gfxdata="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" stroked="f">
+              <v:shape w14:anchorId="275FA759" id="Caixa de Texto 4" o:spid="_x0000_s1027" type="#_x0000_t202" style="position:absolute;left:0;text-align:left;margin-left:38.45pt;margin-top:267.5pt;width:361.8pt;height:.05pt;z-index:251647488;visibility:visible;mso-wrap-style:square;mso-wrap-distance-left:9pt;mso-wrap-distance-top:0;mso-wrap-distance-right:9pt;mso-wrap-distance-bottom:0;mso-position-horizontal:absolute;mso-position-horizontal-relative:text;mso-position-vertical:absolute;mso-position-vertical-relative:text;v-text-anchor:top" o:gfxdata="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" stroked="f">
                 <v:textbox style="mso-fit-shape-to-text:t" inset="0,0,0,0">
                   <w:txbxContent>
                     <w:p>
@@ -983,77 +1040,11 @@
           </mc:Fallback>
         </mc:AlternateContent>
       </w:r>
-      <w:r>
-        <w:rPr>
-          <w:noProof/>
-        </w:rPr>
-        <w:drawing>
-          <wp:anchor distT="0" distB="0" distL="114300" distR="114300" simplePos="0" relativeHeight="251663360" behindDoc="0" locked="0" layoutInCell="1" allowOverlap="1">
-            <wp:simplePos x="0" y="0"/>
-            <wp:positionH relativeFrom="column">
-              <wp:posOffset>488315</wp:posOffset>
-            </wp:positionH>
-            <wp:positionV relativeFrom="paragraph">
-              <wp:posOffset>276860</wp:posOffset>
-            </wp:positionV>
-            <wp:extent cx="4594860" cy="3063240"/>
-            <wp:effectExtent l="0" t="0" r="0" b="3810"/>
-            <wp:wrapNone/>
-            <wp:docPr id="3" name="Imagem 3"/>
-            <wp:cNvGraphicFramePr>
-              <a:graphicFrameLocks xmlns:a="http://schemas.openxmlformats.org/drawingml/2006/main" noChangeAspect="1"/>
-            </wp:cNvGraphicFramePr>
-            <a:graphic xmlns:a="http://schemas.openxmlformats.org/drawingml/2006/main">
-              <a:graphicData uri="http://schemas.openxmlformats.org/drawingml/2006/picture">
-                <pic:pic xmlns:pic="http://schemas.openxmlformats.org/drawingml/2006/picture">
-                  <pic:nvPicPr>
-                    <pic:cNvPr id="0" name="Picture 1"/>
-                    <pic:cNvPicPr>
-                      <a:picLocks noChangeAspect="1" noChangeArrowheads="1"/>
-                    </pic:cNvPicPr>
-                  </pic:nvPicPr>
-                  <pic:blipFill>
-                    <a:blip r:embed="rId8" cstate="print">
-                      <a:extLst>
-                        <a:ext uri="{28A0092B-C50C-407E-A947-70E740481C1C}">
-                          <a14:useLocalDpi xmlns:a14="http://schemas.microsoft.com/office/drawing/2010/main" val="0"/>
-                        </a:ext>
-                      </a:extLst>
-                    </a:blip>
-                    <a:srcRect/>
-                    <a:stretch>
-                      <a:fillRect/>
-                    </a:stretch>
-                  </pic:blipFill>
-                  <pic:spPr bwMode="auto">
-                    <a:xfrm>
-                      <a:off x="0" y="0"/>
-                      <a:ext cx="4594860" cy="3063240"/>
-                    </a:xfrm>
-                    <a:prstGeom prst="rect">
-                      <a:avLst/>
-                    </a:prstGeom>
-                    <a:noFill/>
-                    <a:ln>
-                      <a:noFill/>
-                    </a:ln>
-                  </pic:spPr>
-                </pic:pic>
-              </a:graphicData>
-            </a:graphic>
-            <wp14:sizeRelH relativeFrom="page">
-              <wp14:pctWidth>0</wp14:pctWidth>
-            </wp14:sizeRelH>
-            <wp14:sizeRelV relativeFrom="page">
-              <wp14:pctHeight>0</wp14:pctHeight>
-            </wp14:sizeRelV>
-          </wp:anchor>
-        </w:drawing>
-      </w:r>
     </w:p>
     <w:p>
       <w:pPr>
         <w:pStyle w:val="Ttulo1"/>
+        <w:keepNext/>
         <w:spacing w:before="95"/>
         <w:ind w:left="0" w:right="14"/>
         <w:jc w:val="center"/>
@@ -1064,7 +1055,7 @@
         </w:rPr>
         <w:lastRenderedPageBreak/>
         <w:drawing>
-          <wp:inline distT="0" distB="0" distL="0" distR="0" wp14:anchorId="37C0369C" wp14:editId="63FBC866">
+          <wp:inline distT="0" distB="0" distL="0" distR="0" wp14:anchorId="77F3BA77" wp14:editId="5C4553F3">
             <wp:extent cx="4336473" cy="3253628"/>
             <wp:effectExtent l="0" t="0" r="6985" b="4445"/>
             <wp:docPr id="2" name="Imagem 2" descr="Let's talk about Persona 5's menus | Eurogamer.net"/>
@@ -1112,8 +1103,36 @@
           </wp:inline>
         </w:drawing>
       </w:r>
-      <w:bookmarkStart w:id="4" w:name="_GoBack"/>
-      <w:bookmarkEnd w:id="4"/>
+    </w:p>
+    <w:p>
+      <w:pPr>
+        <w:pStyle w:val="Legenda"/>
+        <w:jc w:val="center"/>
+      </w:pPr>
+      <w:r>
+        <w:t xml:space="preserve">Figura </w:t>
+      </w:r>
+      <w:r>
+        <w:fldChar w:fldCharType="begin"/>
+      </w:r>
+      <w:r>
+        <w:instrText xml:space="preserve"> SEQ Figura \* ARABIC </w:instrText>
+      </w:r>
+      <w:r>
+        <w:fldChar w:fldCharType="separate"/>
+      </w:r>
+      <w:r>
+        <w:rPr>
+          <w:noProof/>
+        </w:rPr>
+        <w:t>3</w:t>
+      </w:r>
+      <w:r>
+        <w:fldChar w:fldCharType="end"/>
+      </w:r>
+      <w:r>
+        <w:t>: Menu inicial do jogo, fonte como recortes de jornal</w:t>
+      </w:r>
     </w:p>
     <w:p>
       <w:pPr>
@@ -1211,7 +1230,152 @@
         <w:ind w:left="0" w:right="14"/>
         <w:jc w:val="center"/>
       </w:pPr>
-      <w:r>
+    </w:p>
+    <w:p>
+      <w:pPr>
+        <w:pStyle w:val="Ttulo1"/>
+        <w:spacing w:before="95"/>
+        <w:ind w:left="0" w:right="14"/>
+        <w:jc w:val="center"/>
+      </w:pPr>
+    </w:p>
+    <w:p>
+      <w:pPr>
+        <w:pStyle w:val="Ttulo1"/>
+        <w:spacing w:before="95"/>
+        <w:ind w:left="0" w:right="14"/>
+        <w:jc w:val="center"/>
+      </w:pPr>
+    </w:p>
+    <w:p>
+      <w:pPr>
+        <w:pStyle w:val="Ttulo1"/>
+        <w:spacing w:before="95"/>
+        <w:ind w:left="0" w:right="14"/>
+        <w:jc w:val="center"/>
+      </w:pPr>
+    </w:p>
+    <w:p>
+      <w:pPr>
+        <w:pStyle w:val="Ttulo1"/>
+        <w:spacing w:before="95"/>
+        <w:ind w:left="0" w:right="14"/>
+        <w:jc w:val="center"/>
+      </w:pPr>
+    </w:p>
+    <w:p>
+      <w:pPr>
+        <w:pStyle w:val="Ttulo1"/>
+        <w:spacing w:before="95"/>
+        <w:ind w:left="0" w:right="14"/>
+        <w:jc w:val="center"/>
+      </w:pPr>
+    </w:p>
+    <w:p>
+      <w:pPr>
+        <w:pStyle w:val="Ttulo1"/>
+        <w:spacing w:before="95"/>
+        <w:ind w:left="0" w:right="14"/>
+        <w:jc w:val="center"/>
+      </w:pPr>
+    </w:p>
+    <w:p>
+      <w:pPr>
+        <w:pStyle w:val="Ttulo1"/>
+        <w:spacing w:before="95"/>
+        <w:ind w:left="0" w:right="14"/>
+        <w:jc w:val="center"/>
+      </w:pPr>
+    </w:p>
+    <w:p>
+      <w:pPr>
+        <w:pStyle w:val="Ttulo1"/>
+        <w:spacing w:before="95"/>
+        <w:ind w:left="0" w:right="14"/>
+        <w:jc w:val="center"/>
+      </w:pPr>
+    </w:p>
+    <w:p>
+      <w:pPr>
+        <w:pStyle w:val="Ttulo1"/>
+        <w:spacing w:before="95"/>
+        <w:ind w:left="0" w:right="14"/>
+        <w:jc w:val="center"/>
+      </w:pPr>
+    </w:p>
+    <w:p>
+      <w:pPr>
+        <w:pStyle w:val="Ttulo1"/>
+        <w:spacing w:before="95"/>
+        <w:ind w:left="0" w:right="14"/>
+        <w:jc w:val="center"/>
+      </w:pPr>
+    </w:p>
+    <w:p>
+      <w:pPr>
+        <w:pStyle w:val="Ttulo1"/>
+        <w:spacing w:before="95"/>
+        <w:ind w:left="0" w:right="14"/>
+        <w:jc w:val="center"/>
+      </w:pPr>
+    </w:p>
+    <w:p>
+      <w:pPr>
+        <w:pStyle w:val="Ttulo1"/>
+        <w:spacing w:before="95"/>
+        <w:ind w:left="0" w:right="14"/>
+        <w:jc w:val="center"/>
+      </w:pPr>
+    </w:p>
+    <w:p>
+      <w:pPr>
+        <w:pStyle w:val="Ttulo1"/>
+        <w:spacing w:before="95"/>
+        <w:ind w:left="0" w:right="14"/>
+        <w:jc w:val="center"/>
+      </w:pPr>
+    </w:p>
+    <w:p>
+      <w:pPr>
+        <w:pStyle w:val="Ttulo1"/>
+        <w:spacing w:before="95"/>
+        <w:ind w:left="0" w:right="14"/>
+        <w:jc w:val="center"/>
+      </w:pPr>
+    </w:p>
+    <w:p>
+      <w:pPr>
+        <w:pStyle w:val="Ttulo1"/>
+        <w:spacing w:before="95"/>
+        <w:ind w:left="0" w:right="14"/>
+        <w:jc w:val="center"/>
+      </w:pPr>
+    </w:p>
+    <w:p>
+      <w:pPr>
+        <w:pStyle w:val="Ttulo1"/>
+        <w:spacing w:before="95"/>
+        <w:ind w:left="0" w:right="14"/>
+        <w:jc w:val="center"/>
+      </w:pPr>
+    </w:p>
+    <w:p>
+      <w:pPr>
+        <w:pStyle w:val="Ttulo1"/>
+        <w:spacing w:before="95"/>
+        <w:ind w:left="0" w:right="14"/>
+        <w:jc w:val="center"/>
+      </w:pPr>
+    </w:p>
+    <w:p>
+      <w:pPr>
+        <w:pStyle w:val="Ttulo1"/>
+        <w:spacing w:before="95"/>
+        <w:ind w:left="0" w:right="14"/>
+        <w:jc w:val="center"/>
+      </w:pPr>
+      <w:r>
+        <w:lastRenderedPageBreak/>
         <w:t>Justificativa</w:t>
       </w:r>
     </w:p>
@@ -1258,15 +1422,152 @@
         <w:rPr>
           <w:noProof/>
         </w:rPr>
-        <w:lastRenderedPageBreak/>
+        <mc:AlternateContent>
+          <mc:Choice Requires="wps">
+            <w:drawing>
+              <wp:anchor distT="0" distB="0" distL="114300" distR="114300" simplePos="0" relativeHeight="251661824" behindDoc="0" locked="0" layoutInCell="1" allowOverlap="1" wp14:anchorId="6598EDF0" wp14:editId="0BC73EB7">
+                <wp:simplePos x="0" y="0"/>
+                <wp:positionH relativeFrom="column">
+                  <wp:posOffset>1021715</wp:posOffset>
+                </wp:positionH>
+                <wp:positionV relativeFrom="paragraph">
+                  <wp:posOffset>3924300</wp:posOffset>
+                </wp:positionV>
+                <wp:extent cx="3528060" cy="220980"/>
+                <wp:effectExtent l="0" t="0" r="0" b="7620"/>
+                <wp:wrapTopAndBottom/>
+                <wp:docPr id="6" name="Caixa de Texto 6"/>
+                <wp:cNvGraphicFramePr/>
+                <a:graphic xmlns:a="http://schemas.openxmlformats.org/drawingml/2006/main">
+                  <a:graphicData uri="http://schemas.microsoft.com/office/word/2010/wordprocessingShape">
+                    <wps:wsp>
+                      <wps:cNvSpPr txBox="1"/>
+                      <wps:spPr>
+                        <a:xfrm>
+                          <a:off x="0" y="0"/>
+                          <a:ext cx="3528060" cy="220980"/>
+                        </a:xfrm>
+                        <a:prstGeom prst="rect">
+                          <a:avLst/>
+                        </a:prstGeom>
+                        <a:solidFill>
+                          <a:prstClr val="white"/>
+                        </a:solidFill>
+                        <a:ln>
+                          <a:noFill/>
+                        </a:ln>
+                      </wps:spPr>
+                      <wps:txbx>
+                        <w:txbxContent>
+                          <w:p>
+                            <w:pPr>
+                              <w:pStyle w:val="Legenda"/>
+                              <w:rPr>
+                                <w:noProof/>
+                              </w:rPr>
+                            </w:pPr>
+                            <w:r>
+                              <w:t xml:space="preserve">Figura </w:t>
+                            </w:r>
+                            <w:r>
+                              <w:fldChar w:fldCharType="begin"/>
+                            </w:r>
+                            <w:r>
+                              <w:instrText xml:space="preserve"> SEQ Figura \* ARABIC </w:instrText>
+                            </w:r>
+                            <w:r>
+                              <w:fldChar w:fldCharType="separate"/>
+                            </w:r>
+                            <w:r>
+                              <w:rPr>
+                                <w:noProof/>
+                              </w:rPr>
+                              <w:t>4</w:t>
+                            </w:r>
+                            <w:r>
+                              <w:fldChar w:fldCharType="end"/>
+                            </w:r>
+                            <w:r>
+                              <w:t>: Grupo de protagonistas, os Phantom thieves.</w:t>
+                            </w:r>
+                          </w:p>
+                        </w:txbxContent>
+                      </wps:txbx>
+                      <wps:bodyPr rot="0" spcFirstLastPara="0" vertOverflow="overflow" horzOverflow="overflow" vert="horz" wrap="square" lIns="0" tIns="0" rIns="0" bIns="0" numCol="1" spcCol="0" rtlCol="0" fromWordArt="0" anchor="t" anchorCtr="0" forceAA="0" compatLnSpc="1">
+                        <a:prstTxWarp prst="textNoShape">
+                          <a:avLst/>
+                        </a:prstTxWarp>
+                        <a:noAutofit/>
+                      </wps:bodyPr>
+                    </wps:wsp>
+                  </a:graphicData>
+                </a:graphic>
+                <wp14:sizeRelH relativeFrom="margin">
+                  <wp14:pctWidth>0</wp14:pctWidth>
+                </wp14:sizeRelH>
+                <wp14:sizeRelV relativeFrom="margin">
+                  <wp14:pctHeight>0</wp14:pctHeight>
+                </wp14:sizeRelV>
+              </wp:anchor>
+            </w:drawing>
+          </mc:Choice>
+          <mc:Fallback>
+            <w:pict>
+              <v:shape w14:anchorId="6598EDF0" id="Caixa de Texto 6" o:spid="_x0000_s1028" type="#_x0000_t202" style="position:absolute;left:0;text-align:left;margin-left:80.45pt;margin-top:309pt;width:277.8pt;height:17.4pt;z-index:251661824;visibility:visible;mso-wrap-style:square;mso-width-percent:0;mso-height-percent:0;mso-wrap-distance-left:9pt;mso-wrap-distance-top:0;mso-wrap-distance-right:9pt;mso-wrap-distance-bottom:0;mso-position-horizontal:absolute;mso-position-horizontal-relative:text;mso-position-vertical:absolute;mso-position-vertical-relative:text;mso-width-percent:0;mso-height-percent:0;mso-width-relative:margin;mso-height-relative:margin;v-text-anchor:top" o:gfxdata="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" stroked="f">
+                <v:textbox inset="0,0,0,0">
+                  <w:txbxContent>
+                    <w:p>
+                      <w:pPr>
+                        <w:pStyle w:val="Legenda"/>
+                        <w:rPr>
+                          <w:noProof/>
+                        </w:rPr>
+                      </w:pPr>
+                      <w:r>
+                        <w:t xml:space="preserve">Figura </w:t>
+                      </w:r>
+                      <w:r>
+                        <w:fldChar w:fldCharType="begin"/>
+                      </w:r>
+                      <w:r>
+                        <w:instrText xml:space="preserve"> SEQ Figura \* ARABIC </w:instrText>
+                      </w:r>
+                      <w:r>
+                        <w:fldChar w:fldCharType="separate"/>
+                      </w:r>
+                      <w:r>
+                        <w:rPr>
+                          <w:noProof/>
+                        </w:rPr>
+                        <w:t>4</w:t>
+                      </w:r>
+                      <w:r>
+                        <w:fldChar w:fldCharType="end"/>
+                      </w:r>
+                      <w:r>
+                        <w:t>: Grupo de protagonistas, os Phantom thieves.</w:t>
+                      </w:r>
+                    </w:p>
+                  </w:txbxContent>
+                </v:textbox>
+                <w10:wrap type="topAndBottom"/>
+              </v:shape>
+            </w:pict>
+          </mc:Fallback>
+        </mc:AlternateContent>
+      </w:r>
+      <w:r>
+        <w:rPr>
+          <w:noProof/>
+        </w:rPr>
         <w:drawing>
-          <wp:anchor distT="0" distB="0" distL="114300" distR="114300" simplePos="0" relativeHeight="251669504" behindDoc="1" locked="0" layoutInCell="1" allowOverlap="1" wp14:anchorId="667EFBCB">
+          <wp:anchor distT="0" distB="0" distL="114300" distR="114300" simplePos="0" relativeHeight="251675136" behindDoc="1" locked="0" layoutInCell="1" allowOverlap="1" wp14:anchorId="6AB280B2" wp14:editId="5D000A53">
             <wp:simplePos x="0" y="0"/>
             <wp:positionH relativeFrom="column">
-              <wp:posOffset>595630</wp:posOffset>
+              <wp:posOffset>594995</wp:posOffset>
             </wp:positionH>
             <wp:positionV relativeFrom="paragraph">
-              <wp:posOffset>612660</wp:posOffset>
+              <wp:posOffset>591820</wp:posOffset>
             </wp:positionV>
             <wp:extent cx="4745990" cy="3296920"/>
             <wp:effectExtent l="0" t="0" r="0" b="0"/>
@@ -1313,12 +1614,6 @@
                 </pic:pic>
               </a:graphicData>
             </a:graphic>
-            <wp14:sizeRelH relativeFrom="page">
-              <wp14:pctWidth>0</wp14:pctWidth>
-            </wp14:sizeRelH>
-            <wp14:sizeRelV relativeFrom="page">
-              <wp14:pctHeight>0</wp14:pctHeight>
-            </wp14:sizeRelV>
           </wp:anchor>
         </w:drawing>
       </w:r>
@@ -1331,6 +1626,8 @@
       <w:r>
         <w:t>da.</w:t>
       </w:r>
+      <w:bookmarkStart w:id="4" w:name="_GoBack"/>
+      <w:bookmarkEnd w:id="4"/>
     </w:p>
     <w:p>
       <w:pPr>
@@ -1388,13 +1685,11 @@
         <w:t xml:space="preserve">nodeJS </w:t>
       </w:r>
       <w:r>
-        <w:t>à um banco de dados MySQL para armazenamento.</w:t>
-      </w:r>
-    </w:p>
-    <w:p>
-      <w:pPr>
-        <w:jc w:val="both"/>
-      </w:pPr>
+        <w:t>à um banco de dados MySQL para armazenamento</w:t>
+      </w:r>
+      <w:r>
+        <w:t>.</w:t>
+      </w:r>
     </w:p>
     <w:p>
       <w:pPr>
@@ -1406,13 +1701,24 @@
         <w:jc w:val="both"/>
       </w:pPr>
       <w:r>
-        <w:t>Desenvolvimento de interatividade com o usuário, como quiz ou semelhante.</w:t>
+        <w:t>Tela com personagens mais populares na página principal do site.</w:t>
       </w:r>
     </w:p>
     <w:p>
       <w:pPr>
         <w:pStyle w:val="PargrafodaLista"/>
-      </w:pPr>
+        <w:numPr>
+          <w:ilvl w:val="0"/>
+          <w:numId w:val="8"/>
+        </w:numPr>
+        <w:jc w:val="both"/>
+      </w:pPr>
+      <w:r>
+        <w:t xml:space="preserve"> Quiz sobre o jogo com 10 perguntas que poderá ser refeito, o resultado não será armazenado no banco de dados </w:t>
+      </w:r>
+      <w:r>
+        <w:t>.</w:t>
+      </w:r>
     </w:p>
     <w:p>
       <w:pPr>
@@ -1549,7 +1855,13 @@
         <w:jc w:val="both"/>
       </w:pPr>
       <w:r>
-        <w:t xml:space="preserve">Data de entrega do projeto </w:t>
+        <w:t>Data de entrega do projeto</w:t>
+      </w:r>
+      <w:r>
+        <w:t>:</w:t>
+      </w:r>
+      <w:r>
+        <w:t xml:space="preserve"> </w:t>
       </w:r>
       <w:r>
         <w:t>última semana de maio.</w:t>
@@ -1621,7 +1933,7 @@
       <mc:AlternateContent>
         <mc:Choice Requires="wps">
           <w:drawing>
-            <wp:anchor distT="0" distB="0" distL="0" distR="0" simplePos="0" relativeHeight="251663872" behindDoc="1" locked="0" layoutInCell="1" allowOverlap="1">
+            <wp:anchor distT="0" distB="0" distL="0" distR="0" simplePos="0" relativeHeight="251663872" behindDoc="1" locked="0" layoutInCell="1" allowOverlap="1" wp14:anchorId="2DE19114" wp14:editId="41876E81">
               <wp:simplePos x="0" y="0"/>
               <wp:positionH relativeFrom="page">
                 <wp:posOffset>6664032</wp:posOffset>
@@ -1674,11 +1986,11 @@
         </mc:Choice>
         <mc:Fallback>
           <w:pict>
-            <v:shapetype id="_x0000_t202" coordsize="21600,21600" o:spt="202" path="m,l,21600r21600,l21600,xe">
+            <v:shapetype w14:anchorId="2DE19114" id="_x0000_t202" coordsize="21600,21600" o:spt="202" path="m,l,21600r21600,l21600,xe">
               <v:stroke joinstyle="miter"/>
               <v:path gradientshapeok="t" o:connecttype="rect"/>
             </v:shapetype>
-            <v:shape id="Textbox 17" o:spid="_x0000_s1028" type="#_x0000_t202" style="position:absolute;margin-left:524.75pt;margin-top:50.9pt;width:17.55pt;height:13.75pt;z-index:-251652608;visibility:visible;mso-wrap-style:square;mso-wrap-distance-left:0;mso-wrap-distance-top:0;mso-wrap-distance-right:0;mso-wrap-distance-bottom:0;mso-position-horizontal:absolute;mso-position-horizontal-relative:page;mso-position-vertical:absolute;mso-position-vertical-relative:page;v-text-anchor:top" o:gfxdata="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" filled="f" stroked="f">
+            <v:shape id="Textbox 17" o:spid="_x0000_s1029" type="#_x0000_t202" style="position:absolute;margin-left:524.75pt;margin-top:50.9pt;width:17.55pt;height:13.75pt;z-index:-251652608;visibility:visible;mso-wrap-style:square;mso-wrap-distance-left:0;mso-wrap-distance-top:0;mso-wrap-distance-right:0;mso-wrap-distance-bottom:0;mso-position-horizontal:absolute;mso-position-horizontal-relative:page;mso-position-vertical:absolute;mso-position-vertical-relative:page;v-text-anchor:top" o:gfxdata="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" filled="f" stroked="f">
               <v:textbox inset="0,0,0,0">
                 <w:txbxContent>
                   <w:p>

</xml_diff>

<commit_message>
Tirando itens não usados
</commit_message>
<xml_diff>
--- a/Documentação-Projeto-Individual-Persona5.docx
+++ b/Documentação-Projeto-Individual-Persona5.docx
@@ -1626,8 +1626,6 @@
       <w:r>
         <w:t>da.</w:t>
       </w:r>
-      <w:bookmarkStart w:id="4" w:name="_GoBack"/>
-      <w:bookmarkEnd w:id="4"/>
     </w:p>
     <w:p>
       <w:pPr>
@@ -1864,11 +1862,206 @@
         <w:t xml:space="preserve"> </w:t>
       </w:r>
       <w:r>
-        <w:t>última semana de maio.</w:t>
-      </w:r>
-    </w:p>
+        <w:t>primeira semana de junho</w:t>
+      </w:r>
+    </w:p>
+    <w:p/>
+    <w:p>
+      <w:pPr>
+        <w:jc w:val="center"/>
+        <w:rPr>
+          <w:b/>
+          <w:bCs/>
+        </w:rPr>
+      </w:pPr>
+      <w:r>
+        <w:rPr>
+          <w:b/>
+          <w:bCs/>
+        </w:rPr>
+        <w:lastRenderedPageBreak/>
+        <w:t>ODS</w:t>
+      </w:r>
+    </w:p>
+    <w:p>
+      <w:pPr>
+        <w:jc w:val="center"/>
+        <w:rPr>
+          <w:b/>
+          <w:bCs/>
+        </w:rPr>
+      </w:pPr>
+    </w:p>
+    <w:p>
+      <w:pPr>
+        <w:jc w:val="center"/>
+        <w:rPr>
+          <w:b/>
+          <w:bCs/>
+        </w:rPr>
+      </w:pPr>
+    </w:p>
+    <w:p>
+      <w:pPr>
+        <w:jc w:val="center"/>
+        <w:rPr>
+          <w:b/>
+          <w:bCs/>
+        </w:rPr>
+      </w:pPr>
+      <w:r>
+        <w:rPr>
+          <w:noProof/>
+        </w:rPr>
+        <w:drawing>
+          <wp:inline distT="0" distB="0" distL="0" distR="0" wp14:anchorId="6BE870DB" wp14:editId="5383FE19">
+            <wp:extent cx="2148840" cy="2116696"/>
+            <wp:effectExtent l="0" t="0" r="3810" b="0"/>
+            <wp:docPr id="3" name="Imagem 3" descr="Objetivo 3. Assegurar uma vida saudável e promover o bem-estar para todas e  todos, em todas as idades | GT Agenda 2030"/>
+            <wp:cNvGraphicFramePr>
+              <a:graphicFrameLocks xmlns:a="http://schemas.openxmlformats.org/drawingml/2006/main" noChangeAspect="1"/>
+            </wp:cNvGraphicFramePr>
+            <a:graphic xmlns:a="http://schemas.openxmlformats.org/drawingml/2006/main">
+              <a:graphicData uri="http://schemas.openxmlformats.org/drawingml/2006/picture">
+                <pic:pic xmlns:pic="http://schemas.openxmlformats.org/drawingml/2006/picture">
+                  <pic:nvPicPr>
+                    <pic:cNvPr id="0" name="Picture 1" descr="Objetivo 3. Assegurar uma vida saudável e promover o bem-estar para todas e  todos, em todas as idades | GT Agenda 2030"/>
+                    <pic:cNvPicPr>
+                      <a:picLocks noChangeAspect="1" noChangeArrowheads="1"/>
+                    </pic:cNvPicPr>
+                  </pic:nvPicPr>
+                  <pic:blipFill>
+                    <a:blip r:embed="rId11" cstate="print">
+                      <a:extLst>
+                        <a:ext uri="{28A0092B-C50C-407E-A947-70E740481C1C}">
+                          <a14:useLocalDpi xmlns:a14="http://schemas.microsoft.com/office/drawing/2010/main" val="0"/>
+                        </a:ext>
+                      </a:extLst>
+                    </a:blip>
+                    <a:srcRect/>
+                    <a:stretch>
+                      <a:fillRect/>
+                    </a:stretch>
+                  </pic:blipFill>
+                  <pic:spPr bwMode="auto">
+                    <a:xfrm>
+                      <a:off x="0" y="0"/>
+                      <a:ext cx="2168225" cy="2135791"/>
+                    </a:xfrm>
+                    <a:prstGeom prst="rect">
+                      <a:avLst/>
+                    </a:prstGeom>
+                    <a:noFill/>
+                    <a:ln>
+                      <a:noFill/>
+                    </a:ln>
+                  </pic:spPr>
+                </pic:pic>
+              </a:graphicData>
+            </a:graphic>
+          </wp:inline>
+        </w:drawing>
+      </w:r>
+    </w:p>
+    <w:p>
+      <w:pPr>
+        <w:jc w:val="center"/>
+        <w:rPr>
+          <w:b/>
+          <w:bCs/>
+        </w:rPr>
+      </w:pPr>
+    </w:p>
+    <w:p>
+      <w:pPr>
+        <w:jc w:val="center"/>
+        <w:rPr>
+          <w:b/>
+          <w:bCs/>
+        </w:rPr>
+      </w:pPr>
+    </w:p>
+    <w:p>
+      <w:pPr>
+        <w:jc w:val="center"/>
+        <w:rPr>
+          <w:b/>
+          <w:bCs/>
+        </w:rPr>
+      </w:pPr>
+    </w:p>
+    <w:p>
+      <w:pPr>
+        <w:pStyle w:val="NormalWeb"/>
+        <w:rPr>
+          <w:rFonts w:ascii="Arial" w:hAnsi="Arial" w:cs="Arial"/>
+          <w:sz w:val="22"/>
+          <w:szCs w:val="22"/>
+        </w:rPr>
+      </w:pPr>
+      <w:r>
+        <w:rPr>
+          <w:rStyle w:val="nfase"/>
+          <w:rFonts w:ascii="Arial" w:hAnsi="Arial" w:cs="Arial"/>
+          <w:sz w:val="22"/>
+          <w:szCs w:val="22"/>
+        </w:rPr>
+        <w:t>Persona 5</w:t>
+      </w:r>
+      <w:r>
+        <w:rPr>
+          <w:rFonts w:ascii="Arial" w:hAnsi="Arial" w:cs="Arial"/>
+          <w:sz w:val="22"/>
+          <w:szCs w:val="22"/>
+        </w:rPr>
+        <w:t xml:space="preserve"> se encaixa nos Objetivos de Desenvolvimento Sustentável (ODS), especialmente no ODS </w:t>
+      </w:r>
+      <w:proofErr w:type="gramStart"/>
+      <w:r>
+        <w:rPr>
+          <w:rFonts w:ascii="Arial" w:hAnsi="Arial" w:cs="Arial"/>
+          <w:sz w:val="22"/>
+          <w:szCs w:val="22"/>
+        </w:rPr>
+        <w:t xml:space="preserve">3  </w:t>
+      </w:r>
+      <w:r>
+        <w:rPr>
+          <w:rStyle w:val="Forte"/>
+          <w:rFonts w:ascii="Arial" w:hAnsi="Arial" w:cs="Arial"/>
+          <w:b w:val="0"/>
+          <w:bCs w:val="0"/>
+          <w:sz w:val="22"/>
+          <w:szCs w:val="22"/>
+        </w:rPr>
+        <w:t>Saúde</w:t>
+      </w:r>
+      <w:proofErr w:type="gramEnd"/>
+      <w:r>
+        <w:rPr>
+          <w:rStyle w:val="Forte"/>
+          <w:rFonts w:ascii="Arial" w:hAnsi="Arial" w:cs="Arial"/>
+          <w:b w:val="0"/>
+          <w:bCs w:val="0"/>
+          <w:sz w:val="22"/>
+          <w:szCs w:val="22"/>
+        </w:rPr>
+        <w:t xml:space="preserve"> e Bem-Estar</w:t>
+      </w:r>
+      <w:r>
+        <w:rPr>
+          <w:rFonts w:ascii="Arial" w:hAnsi="Arial" w:cs="Arial"/>
+          <w:sz w:val="22"/>
+          <w:szCs w:val="22"/>
+        </w:rPr>
+        <w:t xml:space="preserve">  ao abordar temas como saúde mental, traumas psicológicos, pressão social e abuso de poder. O jogo destaca a importância de enfrentar problemas emocionais, fortalecer vínculos sociais e buscar mudanças positivas, promovendo uma mensagem de autoconhecimento, resiliência e bem-estar coletivo.</w:t>
+      </w:r>
+      <w:bookmarkStart w:id="4" w:name="_GoBack"/>
+      <w:bookmarkEnd w:id="4"/>
+    </w:p>
+    <w:p/>
     <w:sectPr>
-      <w:headerReference w:type="default" r:id="rId11"/>
+      <w:headerReference w:type="default" r:id="rId12"/>
       <w:pgSz w:w="11910" w:h="16840"/>
       <w:pgMar w:top="1260" w:right="992" w:bottom="280" w:left="1559" w:header="1038" w:footer="0" w:gutter="0"/>
       <w:cols w:space="720"/>
@@ -3852,6 +4045,48 @@
       <w:lang w:val="pt-PT"/>
     </w:rPr>
   </w:style>
+  <w:style w:type="paragraph" w:styleId="NormalWeb">
+    <w:name w:val="Normal (Web)"/>
+    <w:basedOn w:val="Normal"/>
+    <w:uiPriority w:val="99"/>
+    <w:semiHidden/>
+    <w:unhideWhenUsed/>
+    <w:rsid w:val="00E07001"/>
+    <w:pPr>
+      <w:widowControl/>
+      <w:autoSpaceDE/>
+      <w:autoSpaceDN/>
+      <w:spacing w:before="100" w:beforeAutospacing="1" w:after="100" w:afterAutospacing="1"/>
+    </w:pPr>
+    <w:rPr>
+      <w:rFonts w:ascii="Times New Roman" w:eastAsia="Times New Roman" w:hAnsi="Times New Roman" w:cs="Times New Roman"/>
+      <w:sz w:val="24"/>
+      <w:szCs w:val="24"/>
+      <w:lang w:val="pt-BR" w:eastAsia="pt-BR"/>
+    </w:rPr>
+  </w:style>
+  <w:style w:type="character" w:styleId="Forte">
+    <w:name w:val="Strong"/>
+    <w:basedOn w:val="Fontepargpadro"/>
+    <w:uiPriority w:val="22"/>
+    <w:qFormat/>
+    <w:rsid w:val="00E07001"/>
+    <w:rPr>
+      <w:b/>
+      <w:bCs/>
+    </w:rPr>
+  </w:style>
+  <w:style w:type="character" w:styleId="nfase">
+    <w:name w:val="Emphasis"/>
+    <w:basedOn w:val="Fontepargpadro"/>
+    <w:uiPriority w:val="20"/>
+    <w:qFormat/>
+    <w:rsid w:val="00E07001"/>
+    <w:rPr>
+      <w:i/>
+      <w:iCs/>
+    </w:rPr>
+  </w:style>
 </w:styles>
 </file>
 

</xml_diff>